<commit_message>
Update 'Problem Selection List Enhancements (Patches GMPL*2.0*49 andOR*3.0*429) Release Notes' in 'Clinical/CPRS: Problem List/2.0/'
</commit_message>
<xml_diff>
--- a/Clinical/CPRS%3A Problem List/2.0/Problem Selection List Enhancements (Patches GMPL%2A2.0%2A49 andOR%2A3.0%2A429) Release Notes/gmpl_2_0_49_rn.docx
+++ b/Clinical/CPRS%3A Problem List/2.0/Problem Selection List Enhancements (Patches GMPL%2A2.0%2A49 andOR%2A3.0%2A429) Release Notes/gmpl_2_0_49_rn.docx
@@ -10,8 +10,6 @@
           <w:bCs/>
         </w:rPr>
       </w:pPr>
-      <w:bookmarkStart w:id="0" w:name="_GoBack"/>
-      <w:bookmarkEnd w:id="0"/>
       <w:r>
         <w:rPr>
           <w:rFonts w:ascii="Arial" w:hAnsi="Arial"/>
@@ -422,12 +420,12 @@
         </w:rPr>
         <w:br w:type="page"/>
       </w:r>
-      <w:bookmarkStart w:id="1" w:name="_Toc500191676"/>
+      <w:bookmarkStart w:id="0" w:name="_Toc500191676"/>
       <w:r>
         <w:lastRenderedPageBreak/>
         <w:t>Table of Contents</w:t>
       </w:r>
-      <w:bookmarkEnd w:id="1"/>
+      <w:bookmarkEnd w:id="0"/>
     </w:p>
     <w:p>
       <w:pPr>
@@ -904,22 +902,22 @@
         </w:rPr>
         <w:br w:type="page"/>
       </w:r>
-      <w:bookmarkStart w:id="2" w:name="_Toc500191677"/>
+      <w:bookmarkStart w:id="1" w:name="_Toc500191677"/>
       <w:r>
         <w:lastRenderedPageBreak/>
         <w:t>Installation Requirements</w:t>
       </w:r>
-      <w:bookmarkEnd w:id="2"/>
+      <w:bookmarkEnd w:id="1"/>
     </w:p>
     <w:p>
       <w:pPr>
         <w:pStyle w:val="CPRSH3"/>
       </w:pPr>
-      <w:bookmarkStart w:id="3" w:name="_Toc500191678"/>
+      <w:bookmarkStart w:id="2" w:name="_Toc500191678"/>
       <w:r>
         <w:t>Required Patches</w:t>
       </w:r>
-      <w:bookmarkEnd w:id="3"/>
+      <w:bookmarkEnd w:id="2"/>
       <w:r>
         <w:t xml:space="preserve"> </w:t>
       </w:r>
@@ -1037,9 +1035,40 @@
       <w:pPr>
         <w:pStyle w:val="CPRSH2"/>
       </w:pPr>
-      <w:bookmarkStart w:id="4" w:name="_Toc500191679"/>
+      <w:bookmarkStart w:id="3" w:name="_Toc500191679"/>
       <w:r>
         <w:t>Release Method</w:t>
+      </w:r>
+      <w:bookmarkEnd w:id="3"/>
+    </w:p>
+    <w:p>
+      <w:pPr>
+        <w:pStyle w:val="CPRSH3Body"/>
+      </w:pPr>
+      <w:r>
+        <w:t xml:space="preserve">The Problem Selection List Enhancements will be released as part of a combined multi-package build under PROBLEM SELECTION LIST BUILD 1.0. This combined build consists of the GMPL*2.0*49 and OR*3.0*429 patches. The patches are expected to be installed on existing </w:t>
+      </w:r>
+      <w:proofErr w:type="spellStart"/>
+      <w:r>
+        <w:t>VistA</w:t>
+      </w:r>
+      <w:proofErr w:type="spellEnd"/>
+      <w:r>
+        <w:t xml:space="preserve"> platforms.</w:t>
+      </w:r>
+    </w:p>
+    <w:p>
+      <w:pPr>
+        <w:pStyle w:val="CPRSH2"/>
+      </w:pPr>
+      <w:bookmarkStart w:id="4" w:name="_Toc500191680"/>
+      <w:r>
+        <w:t xml:space="preserve">Known </w:t>
+      </w:r>
+      <w:bookmarkStart w:id="5" w:name="known_issue"/>
+      <w:bookmarkEnd w:id="5"/>
+      <w:r>
+        <w:t>Issue</w:t>
       </w:r>
       <w:bookmarkEnd w:id="4"/>
     </w:p>
@@ -1048,49 +1077,18 @@
         <w:pStyle w:val="CPRSH3Body"/>
       </w:pPr>
       <w:r>
-        <w:t xml:space="preserve">The Problem Selection List Enhancements will be released as part of a combined multi-package build under PROBLEM SELECTION LIST BUILD 1.0. This combined build consists of the GMPL*2.0*49 and OR*3.0*429 patches. The patches are expected to be installed on existing </w:t>
-      </w:r>
-      <w:proofErr w:type="spellStart"/>
-      <w:r>
-        <w:t>VistA</w:t>
-      </w:r>
-      <w:proofErr w:type="spellEnd"/>
-      <w:r>
-        <w:t xml:space="preserve"> platforms.</w:t>
+        <w:t>There are no known issues with Problem Selection List Enhancements.</w:t>
       </w:r>
     </w:p>
     <w:p>
       <w:pPr>
         <w:pStyle w:val="CPRSH2"/>
       </w:pPr>
-      <w:bookmarkStart w:id="5" w:name="_Toc500191680"/>
-      <w:r>
-        <w:t xml:space="preserve">Known </w:t>
-      </w:r>
-      <w:bookmarkStart w:id="6" w:name="known_issue"/>
+      <w:bookmarkStart w:id="6" w:name="_Toc500191681"/>
+      <w:r>
+        <w:t>New Features</w:t>
+      </w:r>
       <w:bookmarkEnd w:id="6"/>
-      <w:r>
-        <w:t>Issue</w:t>
-      </w:r>
-      <w:bookmarkEnd w:id="5"/>
-    </w:p>
-    <w:p>
-      <w:pPr>
-        <w:pStyle w:val="CPRSH3Body"/>
-      </w:pPr>
-      <w:r>
-        <w:t>There are no known issues with Problem Selection List Enhancements.</w:t>
-      </w:r>
-    </w:p>
-    <w:p>
-      <w:pPr>
-        <w:pStyle w:val="CPRSH2"/>
-      </w:pPr>
-      <w:bookmarkStart w:id="7" w:name="_Toc500191681"/>
-      <w:r>
-        <w:t>New Features</w:t>
-      </w:r>
-      <w:bookmarkEnd w:id="7"/>
     </w:p>
     <w:p>
       <w:pPr>
@@ -1240,7 +1238,16 @@
         <w:t>A new key</w:t>
       </w:r>
       <w:r>
-        <w:t xml:space="preserve"> GMPL SELECTION LIST that will enable the users to import problem selection lists</w:t>
+        <w:t xml:space="preserve"> </w:t>
+      </w:r>
+      <w:r>
+        <w:t>GMPL IMPRT UTIL</w:t>
+      </w:r>
+      <w:r>
+        <w:t xml:space="preserve"> </w:t>
+      </w:r>
+      <w:r>
+        <w:t>that will enable the users to import problem selection lists</w:t>
       </w:r>
     </w:p>
     <w:p>
@@ -1278,7 +1285,15 @@
         <w:rPr>
           <w:rFonts w:eastAsia="MS Mincho"/>
         </w:rPr>
-        <w:t xml:space="preserve">For users that only use CPRS, the only change they may see would be in the problem selection list they are assigned. </w:t>
+        <w:t xml:space="preserve">For users that only </w:t>
+      </w:r>
+      <w:bookmarkStart w:id="7" w:name="_GoBack"/>
+      <w:bookmarkEnd w:id="7"/>
+      <w:r>
+        <w:rPr>
+          <w:rFonts w:eastAsia="MS Mincho"/>
+        </w:rPr>
+        <w:t xml:space="preserve">use CPRS, the only change they may see would be in the problem selection list they are assigned. </w:t>
       </w:r>
     </w:p>
     <w:p>
@@ -1293,19 +1308,22 @@
         <w:rPr>
           <w:rFonts w:eastAsia="MS Mincho"/>
         </w:rPr>
-        <w:t>Users who work on problem list creation and assignments will see new menu options, including the ability to import problem selection lists for those who have been assigned the GMPL S</w:t>
+        <w:t xml:space="preserve">Users who work on problem list creation and assignments will see new menu options, including the ability to import problem selection lists for those who have been assigned the </w:t>
+      </w:r>
+      <w:r>
+        <w:t>GMPL IMPRT UTIL</w:t>
       </w:r>
       <w:r>
         <w:rPr>
           <w:rFonts w:eastAsia="MS Mincho"/>
         </w:rPr>
-        <w:t>ELECTION</w:t>
+        <w:t xml:space="preserve"> </w:t>
       </w:r>
       <w:r>
         <w:rPr>
           <w:rFonts w:eastAsia="MS Mincho"/>
         </w:rPr>
-        <w:t xml:space="preserve"> LIST key.</w:t>
+        <w:t>key.</w:t>
       </w:r>
     </w:p>
     <w:p>
@@ -1513,7 +1531,7 @@
       <w:rPr>
         <w:noProof/>
       </w:rPr>
-      <w:t>5</w:t>
+      <w:t>4</w:t>
     </w:r>
     <w:r>
       <w:rPr>
@@ -8785,7 +8803,7 @@
 </file>
 
 <file path=customXml/itemProps6.xml><?xml version="1.0" encoding="utf-8"?>
-<ds:datastoreItem xmlns:ds="http://schemas.openxmlformats.org/officeDocument/2006/customXml" ds:itemID="{A780ACFA-3E8F-40DD-8F88-C40009D5BBD3}">
+<ds:datastoreItem xmlns:ds="http://schemas.openxmlformats.org/officeDocument/2006/customXml" ds:itemID="{BAE5EF42-DBD1-4404-94FD-628E9CF314B7}">
   <ds:schemaRefs>
     <ds:schemaRef ds:uri="http://schemas.openxmlformats.org/officeDocument/2006/bibliography"/>
   </ds:schemaRefs>

</xml_diff>